<commit_message>
Docs: Update TCI doc
</commit_message>
<xml_diff>
--- a/Docs/Thrust_Limits_and_TCI.docx
+++ b/Docs/Thrust_Limits_and_TCI.docx
@@ -117,7 +117,7 @@
           <w:sz w:val="24"/>
           <w:szCs w:val="24"/>
         </w:rPr>
-        <w:t>5/23/2024</w:t>
+        <w:t>10/4/2024</w:t>
       </w:r>
       <w:r>
         <w:rPr>
@@ -3112,13 +3112,8 @@
         <w:t>C</w:t>
       </w:r>
       <w:r>
-        <w:t xml:space="preserve">I set to </w:t>
-      </w:r>
-      <w:proofErr w:type="spellStart"/>
-      <w:r>
-        <w:t>TO</w:t>
-      </w:r>
-      <w:proofErr w:type="spellEnd"/>
+        <w:t>I set to TO</w:t>
+      </w:r>
       <w:r>
         <w:t xml:space="preserve">. </w:t>
       </w:r>
@@ -3156,15 +3151,7 @@
         <w:t>C</w:t>
       </w:r>
       <w:r>
-        <w:t xml:space="preserve">I set to </w:t>
-      </w:r>
-      <w:proofErr w:type="spellStart"/>
-      <w:r>
-        <w:t>TO</w:t>
-      </w:r>
-      <w:proofErr w:type="spellEnd"/>
-      <w:r>
-        <w:t xml:space="preserve"> FLEX</w:t>
+        <w:t>I set to TO FLEX</w:t>
       </w:r>
       <w:r>
         <w:t>.</w:t>
@@ -3302,7 +3289,13 @@
         <w:t>i</w:t>
       </w:r>
       <w:r>
-        <w:t>f unsure, use 1000ft radio altitude).</w:t>
+        <w:t>f unsure, use 1</w:t>
+      </w:r>
+      <w:r>
+        <w:t>5</w:t>
+      </w:r>
+      <w:r>
+        <w:t>00ft radio altitude).</w:t>
       </w:r>
     </w:p>
     <w:p>
@@ -3680,7 +3673,7 @@
         <v:path o:extrusionok="f" gradientshapeok="t" o:connecttype="rect"/>
         <o:lock v:ext="edit" aspectratio="t"/>
       </v:shapetype>
-      <v:shape id="_x0000_i1031" type="#_x0000_t75" style="width:88.15pt;height:23.6pt;visibility:visible;mso-wrap-style:square" o:bullet="t">
+      <v:shape id="_x0000_i1031" type="#_x0000_t75" style="width:88.3pt;height:23.8pt;visibility:visible;mso-wrap-style:square" o:bullet="t">
         <v:imagedata r:id="rId1" o:title=""/>
       </v:shape>
     </w:pict>

</xml_diff>

<commit_message>
Docs: Autoflight -> Auto Flight
</commit_message>
<xml_diff>
--- a/Docs/Thrust_Limits_and_TCI.docx
+++ b/Docs/Thrust_Limits_and_TCI.docx
@@ -117,7 +117,7 @@
           <w:sz w:val="24"/>
           <w:szCs w:val="24"/>
         </w:rPr>
-        <w:t>10/4/2024</w:t>
+        <w:t>12/4/2024</w:t>
       </w:r>
       <w:r>
         <w:rPr>
@@ -3014,7 +3014,13 @@
     </w:p>
     <w:p>
       <w:r>
-        <w:t xml:space="preserve">The General Electric CF6 engine is controlled via N1 fan speed. </w:t>
+        <w:t>The General Electric CF6</w:t>
+      </w:r>
+      <w:r>
+        <w:t>-50C2</w:t>
+      </w:r>
+      <w:r>
+        <w:t xml:space="preserve"> engine is controlled via N1 fan speed. </w:t>
       </w:r>
     </w:p>
     <w:p>
@@ -3025,7 +3031,13 @@
         <w:t>9</w:t>
       </w:r>
       <w:r>
-        <w:t xml:space="preserve">D engine is controlled via Engine Pressure Ratio (EPR). EPR is an indicator of the thrust produced by the engine. </w:t>
+        <w:t>D</w:t>
+      </w:r>
+      <w:r>
+        <w:t>-59A</w:t>
+      </w:r>
+      <w:r>
+        <w:t xml:space="preserve"> engine is controlled via Engine Pressure Ratio (EPR). EPR is an indicator of the thrust produced by the engine. </w:t>
       </w:r>
     </w:p>
     <w:p>
@@ -3673,7 +3685,7 @@
         <v:path o:extrusionok="f" gradientshapeok="t" o:connecttype="rect"/>
         <o:lock v:ext="edit" aspectratio="t"/>
       </v:shapetype>
-      <v:shape id="_x0000_i1031" type="#_x0000_t75" style="width:88.3pt;height:23.8pt;visibility:visible;mso-wrap-style:square" o:bullet="t">
+      <v:shape id="_x0000_i1035" type="#_x0000_t75" style="width:88.15pt;height:23.6pt;visibility:visible;mso-wrap-style:square" o:bullet="t">
         <v:imagedata r:id="rId1" o:title=""/>
       </v:shape>
     </w:pict>

</xml_diff>